<commit_message>
18-10-24, added Clubs and Volunteering
</commit_message>
<xml_diff>
--- a/Sri Kavipriyan M A Resume.docx
+++ b/Sri Kavipriyan M A Resume.docx
@@ -287,6 +287,7 @@
       <w:pPr>
         <w:spacing w:line="276" w:lineRule="auto"/>
         <w:ind w:firstLine="720"/>
+        <w:jc w:val="both"/>
         <w:rPr>
           <w:rFonts w:ascii="Bookman Old Style" w:hAnsi="Bookman Old Style" w:cs="Times New Roman"/>
           <w:sz w:val="18"/>
@@ -2163,6 +2164,7 @@
           <w:numId w:val="5"/>
         </w:numPr>
         <w:spacing w:after="0" w:line="276" w:lineRule="auto"/>
+        <w:jc w:val="both"/>
         <w:rPr>
           <w:rFonts w:ascii="Bookman Old Style" w:hAnsi="Bookman Old Style" w:cs="Times New Roman"/>
           <w:sz w:val="18"/>
@@ -3365,6 +3367,7 @@
           <w:numId w:val="3"/>
         </w:numPr>
         <w:spacing w:after="0" w:line="276" w:lineRule="auto"/>
+        <w:jc w:val="both"/>
         <w:rPr>
           <w:rStyle w:val="Hyperlink"/>
           <w:rFonts w:ascii="Bookman Old Style" w:hAnsi="Bookman Old Style" w:cs="Times New Roman"/>
@@ -3466,6 +3469,7 @@
       <w:pPr>
         <w:pStyle w:val="ListParagraph"/>
         <w:spacing w:after="0" w:line="276" w:lineRule="auto"/>
+        <w:jc w:val="both"/>
         <w:rPr>
           <w:rStyle w:val="Hyperlink"/>
           <w:rFonts w:ascii="Bookman Old Style" w:hAnsi="Bookman Old Style" w:cs="Times New Roman"/>
@@ -3896,6 +3900,54 @@
           <w:u w:val="none"/>
           <w:lang w:val="en-GB"/>
         </w:rPr>
+        <w:t>C</w:t>
+      </w:r>
+      <w:r>
+        <w:rPr>
+          <w:rStyle w:val="Hyperlink"/>
+          <w:rFonts w:ascii="Bookman Old Style" w:hAnsi="Bookman Old Style" w:cs="Times New Roman"/>
+          <w:color w:val="auto"/>
+          <w:sz w:val="18"/>
+          <w:szCs w:val="18"/>
+          <w:u w:val="none"/>
+          <w:lang w:val="en-GB"/>
+        </w:rPr>
+        <w:t xml:space="preserve">LUBS </w:t>
+      </w:r>
+      <w:r>
+        <w:rPr>
+          <w:rStyle w:val="Hyperlink"/>
+          <w:rFonts w:ascii="Bookman Old Style" w:hAnsi="Bookman Old Style" w:cs="Times New Roman"/>
+          <w:color w:val="auto"/>
+          <w:sz w:val="18"/>
+          <w:szCs w:val="18"/>
+          <w:u w:val="none"/>
+          <w:lang w:val="en-GB"/>
+        </w:rPr>
+        <w:t>AND</w:t>
+      </w:r>
+      <w:r>
+        <w:rPr>
+          <w:rStyle w:val="Hyperlink"/>
+          <w:rFonts w:ascii="Bookman Old Style" w:hAnsi="Bookman Old Style" w:cs="Times New Roman"/>
+          <w:color w:val="auto"/>
+          <w:sz w:val="18"/>
+          <w:szCs w:val="18"/>
+          <w:u w:val="none"/>
+          <w:lang w:val="en-GB"/>
+        </w:rPr>
+        <w:t xml:space="preserve"> </w:t>
+      </w:r>
+      <w:r>
+        <w:rPr>
+          <w:rStyle w:val="Hyperlink"/>
+          <w:rFonts w:ascii="Bookman Old Style" w:hAnsi="Bookman Old Style" w:cs="Times New Roman"/>
+          <w:color w:val="auto"/>
+          <w:sz w:val="28"/>
+          <w:szCs w:val="28"/>
+          <w:u w:val="none"/>
+          <w:lang w:val="en-GB"/>
+        </w:rPr>
         <w:t>V</w:t>
       </w:r>
       <w:r>
@@ -3909,6 +3961,163 @@
           <w:lang w:val="en-GB"/>
         </w:rPr>
         <w:t>OLUNTEERING</w:t>
+      </w:r>
+    </w:p>
+    <w:p>
+      <w:pPr>
+        <w:pStyle w:val="ListParagraph"/>
+        <w:numPr>
+          <w:ilvl w:val="0"/>
+          <w:numId w:val="6"/>
+        </w:numPr>
+        <w:rPr>
+          <w:rStyle w:val="Hyperlink"/>
+          <w:rFonts w:ascii="Bookman Old Style" w:hAnsi="Bookman Old Style" w:cs="Times New Roman"/>
+          <w:color w:val="auto"/>
+          <w:sz w:val="18"/>
+          <w:szCs w:val="18"/>
+          <w:u w:val="none"/>
+          <w:lang w:val="en-GB"/>
+        </w:rPr>
+      </w:pPr>
+      <w:r>
+        <w:rPr>
+          <w:rStyle w:val="Hyperlink"/>
+          <w:rFonts w:ascii="Bookman Old Style" w:hAnsi="Bookman Old Style" w:cs="Times New Roman"/>
+          <w:color w:val="auto"/>
+          <w:sz w:val="18"/>
+          <w:szCs w:val="18"/>
+          <w:u w:val="none"/>
+          <w:lang w:val="en-GB"/>
+        </w:rPr>
+        <w:t>App developer - Microsoft Innovations Club</w:t>
+      </w:r>
+      <w:r>
+        <w:rPr>
+          <w:rStyle w:val="Hyperlink"/>
+          <w:rFonts w:ascii="Bookman Old Style" w:hAnsi="Bookman Old Style" w:cs="Times New Roman"/>
+          <w:color w:val="auto"/>
+          <w:sz w:val="18"/>
+          <w:szCs w:val="18"/>
+          <w:u w:val="none"/>
+          <w:lang w:val="en-GB"/>
+        </w:rPr>
+        <w:tab/>
+      </w:r>
+      <w:r>
+        <w:rPr>
+          <w:rStyle w:val="Hyperlink"/>
+          <w:rFonts w:ascii="Bookman Old Style" w:hAnsi="Bookman Old Style" w:cs="Times New Roman"/>
+          <w:color w:val="auto"/>
+          <w:sz w:val="18"/>
+          <w:szCs w:val="18"/>
+          <w:u w:val="none"/>
+          <w:lang w:val="en-GB"/>
+        </w:rPr>
+        <w:tab/>
+      </w:r>
+      <w:r>
+        <w:rPr>
+          <w:rStyle w:val="Hyperlink"/>
+          <w:rFonts w:ascii="Bookman Old Style" w:hAnsi="Bookman Old Style" w:cs="Times New Roman"/>
+          <w:color w:val="auto"/>
+          <w:sz w:val="18"/>
+          <w:szCs w:val="18"/>
+          <w:u w:val="none"/>
+          <w:lang w:val="en-GB"/>
+        </w:rPr>
+        <w:tab/>
+      </w:r>
+      <w:r>
+        <w:rPr>
+          <w:rStyle w:val="Hyperlink"/>
+          <w:rFonts w:ascii="Bookman Old Style" w:hAnsi="Bookman Old Style" w:cs="Times New Roman"/>
+          <w:color w:val="auto"/>
+          <w:sz w:val="18"/>
+          <w:szCs w:val="18"/>
+          <w:u w:val="none"/>
+          <w:lang w:val="en-GB"/>
+        </w:rPr>
+        <w:tab/>
+      </w:r>
+      <w:r>
+        <w:rPr>
+          <w:rStyle w:val="Hyperlink"/>
+          <w:rFonts w:ascii="Bookman Old Style" w:hAnsi="Bookman Old Style" w:cs="Times New Roman"/>
+          <w:color w:val="auto"/>
+          <w:sz w:val="18"/>
+          <w:szCs w:val="18"/>
+          <w:u w:val="none"/>
+          <w:lang w:val="en-GB"/>
+        </w:rPr>
+        <w:tab/>
+      </w:r>
+      <w:r>
+        <w:rPr>
+          <w:rStyle w:val="Hyperlink"/>
+          <w:rFonts w:ascii="Bookman Old Style" w:hAnsi="Bookman Old Style" w:cs="Times New Roman"/>
+          <w:color w:val="auto"/>
+          <w:sz w:val="18"/>
+          <w:szCs w:val="18"/>
+          <w:u w:val="none"/>
+          <w:lang w:val="en-GB"/>
+        </w:rPr>
+        <w:tab/>
+      </w:r>
+      <w:r>
+        <w:rPr>
+          <w:rFonts w:ascii="Bookman Old Style" w:hAnsi="Bookman Old Style" w:cs="Times New Roman"/>
+          <w:b/>
+          <w:bCs/>
+          <w:sz w:val="18"/>
+          <w:szCs w:val="18"/>
+          <w:lang w:val="en-GB"/>
+        </w:rPr>
+        <w:t>Oct</w:t>
+      </w:r>
+      <w:r>
+        <w:rPr>
+          <w:rFonts w:ascii="Bookman Old Style" w:hAnsi="Bookman Old Style" w:cs="Times New Roman"/>
+          <w:b/>
+          <w:bCs/>
+          <w:sz w:val="18"/>
+          <w:szCs w:val="18"/>
+          <w:lang w:val="en-GB"/>
+        </w:rPr>
+        <w:t xml:space="preserve"> </w:t>
+      </w:r>
+      <w:r>
+        <w:rPr>
+          <w:rFonts w:ascii="Bookman Old Style" w:hAnsi="Bookman Old Style" w:cs="Times New Roman"/>
+          <w:b/>
+          <w:bCs/>
+          <w:sz w:val="18"/>
+          <w:szCs w:val="18"/>
+          <w:lang w:val="en-GB"/>
+        </w:rPr>
+        <w:t>20</w:t>
+      </w:r>
+      <w:r>
+        <w:rPr>
+          <w:rFonts w:ascii="Bookman Old Style" w:hAnsi="Bookman Old Style" w:cs="Times New Roman"/>
+          <w:b/>
+          <w:bCs/>
+          <w:sz w:val="18"/>
+          <w:szCs w:val="18"/>
+          <w:lang w:val="en-GB"/>
+        </w:rPr>
+        <w:t>22</w:t>
+      </w:r>
+      <w:r>
+        <w:rPr>
+          <w:rFonts w:ascii="Bookman Old Style" w:hAnsi="Bookman Old Style" w:cs="Times New Roman"/>
+          <w:b/>
+          <w:bCs/>
+          <w:sz w:val="18"/>
+          <w:szCs w:val="18"/>
+          <w:lang w:val="en-GB"/>
+        </w:rPr>
+        <w:t xml:space="preserve"> – Oct 2023</w:t>
       </w:r>
     </w:p>
     <w:p>
@@ -5272,6 +5481,7 @@
   <w:style w:type="character" w:default="1" w:styleId="DefaultParagraphFont">
     <w:name w:val="Default Paragraph Font"/>
     <w:uiPriority w:val="1"/>
+    <w:semiHidden/>
     <w:unhideWhenUsed/>
   </w:style>
   <w:style w:type="table" w:default="1" w:styleId="TableNormal">

</xml_diff>

<commit_message>
GPT suggestions - DBs, PgmLangs, DevTools, Exp, Proj
</commit_message>
<xml_diff>
--- a/Sri Kavipriyan M A Resume.docx
+++ b/Sri Kavipriyan M A Resume.docx
@@ -22,10 +22,10 @@
           <w:lang w:val="en-GB"/>
         </w:rPr>
         <w:drawing>
-          <wp:anchor distT="0" distB="0" distL="114300" distR="114300" simplePos="0" relativeHeight="251687936" behindDoc="0" locked="0" layoutInCell="1" allowOverlap="1" wp14:anchorId="382CE512" wp14:editId="01DB626C">
+          <wp:anchor distT="0" distB="0" distL="114300" distR="114300" simplePos="0" relativeHeight="251687936" behindDoc="0" locked="0" layoutInCell="1" allowOverlap="1" wp14:anchorId="382CE512" wp14:editId="0B51F8E4">
             <wp:simplePos x="0" y="0"/>
             <wp:positionH relativeFrom="column">
-              <wp:posOffset>178798</wp:posOffset>
+              <wp:posOffset>167277</wp:posOffset>
             </wp:positionH>
             <wp:positionV relativeFrom="paragraph">
               <wp:posOffset>451485</wp:posOffset>
@@ -86,18 +86,18 @@
           <w:lang w:val="en-GB"/>
         </w:rPr>
         <w:drawing>
-          <wp:anchor distT="0" distB="0" distL="114300" distR="114300" simplePos="0" relativeHeight="251686912" behindDoc="0" locked="0" layoutInCell="1" allowOverlap="1" wp14:anchorId="5CFD3BE9" wp14:editId="39B16442">
+          <wp:anchor distT="0" distB="0" distL="114300" distR="114300" simplePos="0" relativeHeight="251685888" behindDoc="0" locked="0" layoutInCell="1" allowOverlap="1" wp14:anchorId="2547BFD9" wp14:editId="35D8639E">
             <wp:simplePos x="0" y="0"/>
             <wp:positionH relativeFrom="column">
-              <wp:posOffset>5755912</wp:posOffset>
+              <wp:posOffset>1646827</wp:posOffset>
             </wp:positionH>
             <wp:positionV relativeFrom="paragraph">
-              <wp:posOffset>452755</wp:posOffset>
+              <wp:posOffset>458470</wp:posOffset>
             </wp:positionV>
             <wp:extent cx="173990" cy="173990"/>
             <wp:effectExtent l="0" t="0" r="0" b="0"/>
             <wp:wrapNone/>
-            <wp:docPr id="1727818003" name="Graphic 11"/>
+            <wp:docPr id="1194900880" name="Graphic 10"/>
             <wp:cNvGraphicFramePr>
               <a:graphicFrameLocks xmlns:a="http://schemas.openxmlformats.org/drawingml/2006/main" noChangeAspect="1"/>
             </wp:cNvGraphicFramePr>
@@ -105,7 +105,7 @@
               <a:graphicData uri="http://schemas.openxmlformats.org/drawingml/2006/picture">
                 <pic:pic xmlns:pic="http://schemas.openxmlformats.org/drawingml/2006/picture">
                   <pic:nvPicPr>
-                    <pic:cNvPr id="1727818003" name="Graphic 1727818003"/>
+                    <pic:cNvPr id="1194900880" name="Graphic 1194900880"/>
                     <pic:cNvPicPr/>
                   </pic:nvPicPr>
                   <pic:blipFill>
@@ -150,18 +150,18 @@
           <w:lang w:val="en-GB"/>
         </w:rPr>
         <w:drawing>
-          <wp:anchor distT="0" distB="0" distL="114300" distR="114300" simplePos="0" relativeHeight="251685888" behindDoc="0" locked="0" layoutInCell="1" allowOverlap="1" wp14:anchorId="2547BFD9" wp14:editId="0DB83CCF">
+          <wp:anchor distT="0" distB="0" distL="114300" distR="114300" simplePos="0" relativeHeight="251686912" behindDoc="0" locked="0" layoutInCell="1" allowOverlap="1" wp14:anchorId="5CFD3BE9" wp14:editId="59AECDDD">
             <wp:simplePos x="0" y="0"/>
             <wp:positionH relativeFrom="column">
-              <wp:posOffset>1658348</wp:posOffset>
+              <wp:posOffset>5781403</wp:posOffset>
             </wp:positionH>
             <wp:positionV relativeFrom="paragraph">
-              <wp:posOffset>458470</wp:posOffset>
+              <wp:posOffset>452755</wp:posOffset>
             </wp:positionV>
             <wp:extent cx="173990" cy="173990"/>
             <wp:effectExtent l="0" t="0" r="0" b="0"/>
             <wp:wrapNone/>
-            <wp:docPr id="1194900880" name="Graphic 10"/>
+            <wp:docPr id="1727818003" name="Graphic 11"/>
             <wp:cNvGraphicFramePr>
               <a:graphicFrameLocks xmlns:a="http://schemas.openxmlformats.org/drawingml/2006/main" noChangeAspect="1"/>
             </wp:cNvGraphicFramePr>
@@ -169,7 +169,7 @@
               <a:graphicData uri="http://schemas.openxmlformats.org/drawingml/2006/picture">
                 <pic:pic xmlns:pic="http://schemas.openxmlformats.org/drawingml/2006/picture">
                   <pic:nvPicPr>
-                    <pic:cNvPr id="1194900880" name="Graphic 1194900880"/>
+                    <pic:cNvPr id="1727818003" name="Graphic 1727818003"/>
                     <pic:cNvPicPr/>
                   </pic:nvPicPr>
                   <pic:blipFill>
@@ -237,10 +237,10 @@
           <w:lang w:val="en-GB"/>
         </w:rPr>
         <w:drawing>
-          <wp:anchor distT="0" distB="0" distL="114300" distR="114300" simplePos="0" relativeHeight="251684864" behindDoc="0" locked="0" layoutInCell="1" allowOverlap="1" wp14:anchorId="7DC17542" wp14:editId="0CD0742A">
+          <wp:anchor distT="0" distB="0" distL="114300" distR="114300" simplePos="0" relativeHeight="251684864" behindDoc="0" locked="0" layoutInCell="1" allowOverlap="1" wp14:anchorId="7DC17542" wp14:editId="5C6A6BDD">
             <wp:simplePos x="0" y="0"/>
             <wp:positionH relativeFrom="column">
-              <wp:posOffset>3602718</wp:posOffset>
+              <wp:posOffset>3612878</wp:posOffset>
             </wp:positionH>
             <wp:positionV relativeFrom="paragraph">
               <wp:posOffset>12700</wp:posOffset>
@@ -412,6 +412,15 @@
           <w:lang w:val="en-GB"/>
         </w:rPr>
         <w:t xml:space="preserve"> |</w:t>
+      </w:r>
+      <w:r>
+        <w:rPr>
+          <w:rFonts w:ascii="Bookman Old Style" w:hAnsi="Bookman Old Style" w:cs="Times New Roman"/>
+          <w:sz w:val="20"/>
+          <w:szCs w:val="20"/>
+          <w:lang w:val="en-GB"/>
+        </w:rPr>
+        <w:t xml:space="preserve"> </w:t>
       </w:r>
       <w:r>
         <w:rPr>
@@ -650,43 +659,25 @@
           <w:szCs w:val="18"/>
           <w:lang w:val="en-GB"/>
         </w:rPr>
-        <w:t>Aspiring electronics and computer engineer seeking to leverage technical expertise in programming, software development, and web development in a challenging role at a forward-thinking technology company. Committed to applying skills in Python, Java, Flutter, and full-stack web development to drive innovation and contribute to impactful projects. Experienced with tools such as Keil Studio Cloud</w:t>
-      </w:r>
-      <w:r>
-        <w:rPr>
-          <w:rFonts w:ascii="Bookman Old Style" w:hAnsi="Bookman Old Style" w:cs="Times New Roman"/>
-          <w:sz w:val="18"/>
-          <w:szCs w:val="18"/>
-          <w:lang w:val="en-GB"/>
-        </w:rPr>
-        <w:t xml:space="preserve"> and </w:t>
-      </w:r>
-      <w:r>
-        <w:rPr>
-          <w:rFonts w:ascii="Bookman Old Style" w:hAnsi="Bookman Old Style" w:cs="Times New Roman"/>
-          <w:sz w:val="18"/>
-          <w:szCs w:val="18"/>
-          <w:lang w:val="en-GB"/>
-        </w:rPr>
-        <w:t>Virtuoso Cadence</w:t>
-      </w:r>
-      <w:r>
-        <w:rPr>
-          <w:rFonts w:ascii="Bookman Old Style" w:hAnsi="Bookman Old Style" w:cs="Times New Roman"/>
-          <w:sz w:val="18"/>
-          <w:szCs w:val="18"/>
-          <w:lang w:val="en-GB"/>
-        </w:rPr>
-        <w:t xml:space="preserve">, I am </w:t>
-      </w:r>
-      <w:r>
-        <w:rPr>
-          <w:rFonts w:ascii="Bookman Old Style" w:hAnsi="Bookman Old Style" w:cs="Times New Roman"/>
-          <w:sz w:val="18"/>
-          <w:szCs w:val="18"/>
-          <w:lang w:val="en-GB"/>
-        </w:rPr>
-        <w:t>eager to grow professionally by collaborating with diverse teams and participating in cutting-edge research and development initiatives</w:t>
+        <w:t xml:space="preserve">Aspiring electronics and computer engineer seeking to leverage technical expertise in programming, software development, and web development in a challenging role at a forward-thinking technology company. Committed to applying skills in Python, Java, Flutter, and full-stack web development to drive innovation and contribute to impactful projects. </w:t>
+      </w:r>
+      <w:r>
+        <w:rPr>
+          <w:rFonts w:ascii="Bookman Old Style" w:hAnsi="Bookman Old Style" w:cs="Times New Roman"/>
+          <w:sz w:val="18"/>
+          <w:szCs w:val="18"/>
+          <w:lang w:val="en-GB"/>
+        </w:rPr>
+        <w:t xml:space="preserve">I am </w:t>
+      </w:r>
+      <w:r>
+        <w:rPr>
+          <w:rFonts w:ascii="Bookman Old Style" w:hAnsi="Bookman Old Style" w:cs="Times New Roman"/>
+          <w:sz w:val="18"/>
+          <w:szCs w:val="18"/>
+          <w:lang w:val="en-GB"/>
+        </w:rPr>
+        <w:t>eager to grow professionally by collaborating with diverse teams</w:t>
       </w:r>
       <w:r>
         <w:rPr>
@@ -696,6 +687,15 @@
           <w:lang w:val="en-GB"/>
         </w:rPr>
         <w:t>.</w:t>
+      </w:r>
+      <w:r>
+        <w:rPr>
+          <w:rFonts w:ascii="Bookman Old Style" w:hAnsi="Bookman Old Style" w:cs="Times New Roman"/>
+          <w:sz w:val="18"/>
+          <w:szCs w:val="18"/>
+          <w:lang w:val="en-GB"/>
+        </w:rPr>
+        <w:t xml:space="preserve"> </w:t>
       </w:r>
     </w:p>
     <w:p>
@@ -1537,6 +1537,15 @@
         </w:rPr>
         <w:t>R</w:t>
       </w:r>
+      <w:r>
+        <w:rPr>
+          <w:rFonts w:ascii="Bookman Old Style" w:hAnsi="Bookman Old Style" w:cs="Times New Roman"/>
+          <w:sz w:val="18"/>
+          <w:szCs w:val="18"/>
+          <w:lang w:val="en-GB"/>
+        </w:rPr>
+        <w:t>, HTML, CSS</w:t>
+      </w:r>
     </w:p>
     <w:p>
       <w:pPr>
@@ -1637,7 +1646,25 @@
           <w:szCs w:val="18"/>
           <w:lang w:val="en-GB"/>
         </w:rPr>
-        <w:t>VSCode, Firebase</w:t>
+        <w:t xml:space="preserve">VSCode, </w:t>
+      </w:r>
+      <w:r>
+        <w:rPr>
+          <w:rFonts w:ascii="Bookman Old Style" w:hAnsi="Bookman Old Style" w:cs="Times New Roman"/>
+          <w:sz w:val="18"/>
+          <w:szCs w:val="18"/>
+          <w:lang w:val="en-GB"/>
+        </w:rPr>
+        <w:t xml:space="preserve">Linux, </w:t>
+      </w:r>
+      <w:r>
+        <w:rPr>
+          <w:rFonts w:ascii="Bookman Old Style" w:hAnsi="Bookman Old Style" w:cs="Times New Roman"/>
+          <w:sz w:val="18"/>
+          <w:szCs w:val="18"/>
+          <w:lang w:val="en-GB"/>
+        </w:rPr>
+        <w:t>Firebase</w:t>
       </w:r>
       <w:r>
         <w:rPr>
@@ -1674,6 +1701,15 @@
           <w:lang w:val="en-GB"/>
         </w:rPr>
         <w:t>Git</w:t>
+      </w:r>
+      <w:r>
+        <w:rPr>
+          <w:rFonts w:ascii="Bookman Old Style" w:hAnsi="Bookman Old Style" w:cs="Times New Roman"/>
+          <w:sz w:val="18"/>
+          <w:szCs w:val="18"/>
+          <w:lang w:val="en-GB"/>
+        </w:rPr>
+        <w:t>, Postman</w:t>
       </w:r>
     </w:p>
     <w:p>
@@ -1698,38 +1734,16 @@
           <w:szCs w:val="18"/>
           <w:lang w:val="en-GB"/>
         </w:rPr>
-        <w:t xml:space="preserve">    Databases</w:t>
-      </w:r>
-      <w:r>
-        <w:rPr>
-          <w:rFonts w:ascii="Bookman Old Style" w:hAnsi="Bookman Old Style" w:cs="Times New Roman"/>
-          <w:b/>
-          <w:bCs/>
-          <w:sz w:val="18"/>
-          <w:szCs w:val="18"/>
-          <w:lang w:val="en-GB"/>
-        </w:rPr>
-        <w:t xml:space="preserve"> &amp; Cloud</w:t>
-      </w:r>
-      <w:r>
-        <w:rPr>
-          <w:rFonts w:ascii="Bookman Old Style" w:hAnsi="Bookman Old Style" w:cs="Times New Roman"/>
-          <w:b/>
-          <w:bCs/>
-          <w:sz w:val="18"/>
-          <w:szCs w:val="18"/>
-          <w:lang w:val="en-GB"/>
-        </w:rPr>
-        <w:t xml:space="preserve">: </w:t>
-      </w:r>
-      <w:r>
-        <w:rPr>
-          <w:rFonts w:ascii="Bookman Old Style" w:hAnsi="Bookman Old Style" w:cs="Times New Roman"/>
-          <w:sz w:val="18"/>
-          <w:szCs w:val="18"/>
-          <w:lang w:val="en-GB"/>
-        </w:rPr>
-        <w:t xml:space="preserve">MySQL, MongoDB, </w:t>
+        <w:t xml:space="preserve">    Databases: </w:t>
+      </w:r>
+      <w:r>
+        <w:rPr>
+          <w:rFonts w:ascii="Bookman Old Style" w:hAnsi="Bookman Old Style" w:cs="Times New Roman"/>
+          <w:sz w:val="18"/>
+          <w:szCs w:val="18"/>
+          <w:lang w:val="en-GB"/>
+        </w:rPr>
+        <w:t xml:space="preserve">MySQL, </w:t>
       </w:r>
       <w:r>
         <w:rPr>
@@ -1747,16 +1761,16 @@
           <w:szCs w:val="18"/>
           <w:lang w:val="en-GB"/>
         </w:rPr>
-        <w:t>, Google Cloud</w:t>
-      </w:r>
-      <w:r>
-        <w:rPr>
-          <w:rFonts w:ascii="Bookman Old Style" w:hAnsi="Bookman Old Style" w:cs="Times New Roman"/>
-          <w:sz w:val="18"/>
-          <w:szCs w:val="18"/>
-          <w:lang w:val="en-GB"/>
-        </w:rPr>
-        <w:t>, Firestore</w:t>
+        <w:t xml:space="preserve">, </w:t>
+      </w:r>
+      <w:r>
+        <w:rPr>
+          <w:rFonts w:ascii="Bookman Old Style" w:hAnsi="Bookman Old Style" w:cs="Times New Roman"/>
+          <w:sz w:val="18"/>
+          <w:szCs w:val="18"/>
+          <w:lang w:val="en-GB"/>
+        </w:rPr>
+        <w:t>and basic knowledge of NoSQL and cloud storage</w:t>
       </w:r>
     </w:p>
     <w:p>
@@ -2169,7 +2183,43 @@
           <w:szCs w:val="18"/>
           <w:lang w:val="en-GB"/>
         </w:rPr>
-        <w:t>based on Flutter and Java technologies.</w:t>
+        <w:t>based on Flutte</w:t>
+      </w:r>
+      <w:r>
+        <w:rPr>
+          <w:rFonts w:ascii="Bookman Old Style" w:hAnsi="Bookman Old Style" w:cs="Times New Roman"/>
+          <w:sz w:val="18"/>
+          <w:szCs w:val="18"/>
+          <w:lang w:val="en-GB"/>
+        </w:rPr>
+        <w:t>r</w:t>
+      </w:r>
+      <w:r>
+        <w:rPr>
+          <w:rFonts w:ascii="Bookman Old Style" w:hAnsi="Bookman Old Style" w:cs="Times New Roman"/>
+          <w:sz w:val="18"/>
+          <w:szCs w:val="18"/>
+          <w:lang w:val="en-GB"/>
+        </w:rPr>
+        <w:t xml:space="preserve"> </w:t>
+      </w:r>
+      <w:r>
+        <w:rPr>
+          <w:rFonts w:ascii="Bookman Old Style" w:hAnsi="Bookman Old Style" w:cs="Times New Roman"/>
+          <w:sz w:val="18"/>
+          <w:szCs w:val="18"/>
+          <w:lang w:val="en-GB"/>
+        </w:rPr>
+        <w:t>and Java</w:t>
+      </w:r>
+      <w:r>
+        <w:rPr>
+          <w:rFonts w:ascii="Bookman Old Style" w:hAnsi="Bookman Old Style" w:cs="Times New Roman"/>
+          <w:sz w:val="18"/>
+          <w:szCs w:val="18"/>
+          <w:lang w:val="en-GB"/>
+        </w:rPr>
+        <w:t>.</w:t>
       </w:r>
     </w:p>
     <w:p>
@@ -2436,7 +2486,39 @@
           <w:szCs w:val="18"/>
           <w:lang w:val="en-GB"/>
         </w:rPr>
-        <w:t>Creation of near and far-field impulse response database for spatial audio research and validation using SOTA localization algorithms.</w:t>
+        <w:t xml:space="preserve">Creation of near and far-field impulse response database for spatial audio research </w:t>
+      </w:r>
+      <w:r>
+        <w:rPr>
+          <w:rFonts w:ascii="Bookman Old Style" w:hAnsi="Bookman Old Style" w:cs="Times New Roman"/>
+          <w:sz w:val="18"/>
+          <w:szCs w:val="18"/>
+          <w:lang w:val="en-GB"/>
+        </w:rPr>
+        <w:t xml:space="preserve">and validation </w:t>
+      </w:r>
+    </w:p>
+    <w:p>
+      <w:pPr>
+        <w:pStyle w:val="ListParagraph"/>
+        <w:spacing w:after="0" w:line="276" w:lineRule="auto"/>
+        <w:ind w:left="1440"/>
+        <w:jc w:val="both"/>
+        <w:rPr>
+          <w:rFonts w:ascii="Bookman Old Style" w:hAnsi="Bookman Old Style" w:cs="Times New Roman"/>
+          <w:sz w:val="18"/>
+          <w:szCs w:val="18"/>
+          <w:lang w:val="en-GB"/>
+        </w:rPr>
+      </w:pPr>
+      <w:r>
+        <w:rPr>
+          <w:rFonts w:ascii="Bookman Old Style" w:hAnsi="Bookman Old Style" w:cs="Times New Roman"/>
+          <w:sz w:val="18"/>
+          <w:szCs w:val="18"/>
+          <w:lang w:val="en-GB"/>
+        </w:rPr>
+        <w:t>using SOTA localization algorithms.</w:t>
       </w:r>
     </w:p>
     <w:p>
@@ -2461,7 +2543,25 @@
           <w:szCs w:val="18"/>
           <w:lang w:val="en-GB"/>
         </w:rPr>
-        <w:t>Collected over 1000 samples of near and far field audios for data processing and sampling.</w:t>
+        <w:t xml:space="preserve">Contributed to spatial audio research by collecting and organizing </w:t>
+      </w:r>
+      <w:r>
+        <w:rPr>
+          <w:rFonts w:ascii="Bookman Old Style" w:hAnsi="Bookman Old Style" w:cs="Times New Roman"/>
+          <w:sz w:val="18"/>
+          <w:szCs w:val="18"/>
+          <w:lang w:val="en-GB"/>
+        </w:rPr>
+        <w:t xml:space="preserve">numerous </w:t>
+      </w:r>
+      <w:r>
+        <w:rPr>
+          <w:rFonts w:ascii="Bookman Old Style" w:hAnsi="Bookman Old Style" w:cs="Times New Roman"/>
+          <w:sz w:val="18"/>
+          <w:szCs w:val="18"/>
+          <w:lang w:val="en-GB"/>
+        </w:rPr>
+        <w:t>audio samples for analysis.</w:t>
       </w:r>
     </w:p>
     <w:p>
@@ -3008,86 +3108,200 @@
         <w:spacing w:after="0" w:line="276" w:lineRule="auto"/>
         <w:ind w:left="714" w:hanging="357"/>
         <w:rPr>
-          <w:rStyle w:val="Hyperlink"/>
-          <w:rFonts w:ascii="Bookman Old Style" w:hAnsi="Bookman Old Style" w:cs="Times New Roman"/>
-          <w:color w:val="auto"/>
-          <w:sz w:val="18"/>
-          <w:szCs w:val="18"/>
-          <w:u w:val="none"/>
-          <w:lang w:val="en-GB"/>
-        </w:rPr>
-      </w:pPr>
-      <w:r>
-        <w:rPr>
-          <w:rStyle w:val="Hyperlink"/>
-          <w:rFonts w:ascii="Bookman Old Style" w:hAnsi="Bookman Old Style" w:cs="Times New Roman"/>
-          <w:color w:val="auto"/>
-          <w:sz w:val="18"/>
-          <w:szCs w:val="18"/>
-          <w:u w:val="none"/>
-          <w:lang w:val="en-GB"/>
-        </w:rPr>
-        <w:t xml:space="preserve">Usage of Python to </w:t>
-      </w:r>
-      <w:r>
-        <w:rPr>
-          <w:rStyle w:val="Hyperlink"/>
-          <w:rFonts w:ascii="Bookman Old Style" w:hAnsi="Bookman Old Style" w:cs="Times New Roman"/>
-          <w:color w:val="auto"/>
-          <w:sz w:val="18"/>
-          <w:szCs w:val="18"/>
-          <w:u w:val="none"/>
-          <w:lang w:val="en-GB"/>
-        </w:rPr>
-        <w:t>implement</w:t>
-      </w:r>
-      <w:r>
-        <w:rPr>
-          <w:rStyle w:val="Hyperlink"/>
-          <w:rFonts w:ascii="Bookman Old Style" w:hAnsi="Bookman Old Style" w:cs="Times New Roman"/>
-          <w:color w:val="auto"/>
-          <w:sz w:val="18"/>
-          <w:szCs w:val="18"/>
-          <w:u w:val="none"/>
-          <w:lang w:val="en-GB"/>
-        </w:rPr>
-        <w:t xml:space="preserve"> YouTube API and</w:t>
-      </w:r>
-      <w:r>
-        <w:rPr>
-          <w:rStyle w:val="Hyperlink"/>
-          <w:rFonts w:ascii="Bookman Old Style" w:hAnsi="Bookman Old Style" w:cs="Times New Roman"/>
-          <w:color w:val="auto"/>
-          <w:sz w:val="18"/>
-          <w:szCs w:val="18"/>
-          <w:u w:val="none"/>
-          <w:lang w:val="en-GB"/>
-        </w:rPr>
-        <w:t xml:space="preserve"> Selenium</w:t>
-      </w:r>
-      <w:r>
-        <w:rPr>
-          <w:rStyle w:val="Hyperlink"/>
-          <w:rFonts w:ascii="Bookman Old Style" w:hAnsi="Bookman Old Style" w:cs="Times New Roman"/>
-          <w:color w:val="auto"/>
-          <w:sz w:val="18"/>
-          <w:szCs w:val="18"/>
-          <w:u w:val="none"/>
-          <w:lang w:val="en-GB"/>
-        </w:rPr>
-        <w:t xml:space="preserve"> for web scraping</w:t>
-      </w:r>
-      <w:r>
-        <w:rPr>
-          <w:rStyle w:val="Hyperlink"/>
-          <w:rFonts w:ascii="Bookman Old Style" w:hAnsi="Bookman Old Style" w:cs="Times New Roman"/>
-          <w:color w:val="auto"/>
-          <w:sz w:val="18"/>
-          <w:szCs w:val="18"/>
-          <w:u w:val="none"/>
-          <w:lang w:val="en-GB"/>
-        </w:rPr>
-        <w:t>.</w:t>
+          <w:rFonts w:ascii="Bookman Old Style" w:hAnsi="Bookman Old Style" w:cs="Times New Roman"/>
+          <w:sz w:val="18"/>
+          <w:szCs w:val="18"/>
+          <w:lang w:val="en-GB"/>
+        </w:rPr>
+      </w:pPr>
+      <w:r>
+        <w:rPr>
+          <w:rFonts w:ascii="Bookman Old Style" w:hAnsi="Bookman Old Style" w:cs="Times New Roman"/>
+          <w:sz w:val="18"/>
+          <w:szCs w:val="18"/>
+          <w:lang w:val="en-GB"/>
+        </w:rPr>
+        <w:t xml:space="preserve">Conducted sentiment analysis on YouTube comments using Python to extract insights </w:t>
+      </w:r>
+    </w:p>
+    <w:p>
+      <w:pPr>
+        <w:pStyle w:val="ListParagraph"/>
+        <w:spacing w:after="0" w:line="276" w:lineRule="auto"/>
+        <w:ind w:left="714"/>
+        <w:rPr>
+          <w:rFonts w:ascii="Bookman Old Style" w:hAnsi="Bookman Old Style" w:cs="Times New Roman"/>
+          <w:sz w:val="18"/>
+          <w:szCs w:val="18"/>
+          <w:lang w:val="en-GB"/>
+        </w:rPr>
+      </w:pPr>
+      <w:r>
+        <w:rPr>
+          <w:rFonts w:ascii="Bookman Old Style" w:hAnsi="Bookman Old Style" w:cs="Times New Roman"/>
+          <w:sz w:val="18"/>
+          <w:szCs w:val="18"/>
+          <w:lang w:val="en-GB"/>
+        </w:rPr>
+        <w:t>on audience perception</w:t>
+      </w:r>
+    </w:p>
+    <w:p>
+      <w:pPr>
+        <w:spacing w:after="0" w:line="276" w:lineRule="auto"/>
+        <w:ind w:firstLine="357"/>
+        <w:rPr>
+          <w:rFonts w:ascii="Bookman Old Style" w:hAnsi="Bookman Old Style" w:cs="Times New Roman"/>
+          <w:sz w:val="18"/>
+          <w:szCs w:val="18"/>
+          <w:lang w:val="en-GB"/>
+        </w:rPr>
+      </w:pPr>
+      <w:r>
+        <w:rPr>
+          <w:rFonts w:ascii="Bookman Old Style" w:hAnsi="Bookman Old Style" w:cs="Times New Roman"/>
+          <w:b/>
+          <w:bCs/>
+          <w:sz w:val="18"/>
+          <w:szCs w:val="18"/>
+          <w:lang w:val="en-GB"/>
+        </w:rPr>
+        <w:t>LCD-</w:t>
+      </w:r>
+      <w:r>
+        <w:rPr>
+          <w:rFonts w:ascii="Bookman Old Style" w:hAnsi="Bookman Old Style" w:cs="Times New Roman"/>
+          <w:b/>
+          <w:bCs/>
+          <w:sz w:val="18"/>
+          <w:szCs w:val="18"/>
+          <w:lang w:val="en-GB"/>
+        </w:rPr>
+        <w:t>Keypad</w:t>
+      </w:r>
+      <w:r>
+        <w:rPr>
+          <w:rFonts w:ascii="Bookman Old Style" w:hAnsi="Bookman Old Style" w:cs="Times New Roman"/>
+          <w:b/>
+          <w:bCs/>
+          <w:sz w:val="18"/>
+          <w:szCs w:val="18"/>
+          <w:lang w:val="en-GB"/>
+        </w:rPr>
+        <w:t xml:space="preserve"> Secure Entry System: </w:t>
+      </w:r>
+      <w:r>
+        <w:rPr>
+          <w:rFonts w:ascii="Bookman Old Style" w:hAnsi="Bookman Old Style" w:cs="Times New Roman"/>
+          <w:sz w:val="18"/>
+          <w:szCs w:val="18"/>
+          <w:lang w:val="en-GB"/>
+        </w:rPr>
+        <w:t>A project for Embedded C Course</w:t>
+      </w:r>
+      <w:r>
+        <w:rPr>
+          <w:rFonts w:ascii="Bookman Old Style" w:hAnsi="Bookman Old Style" w:cs="Times New Roman"/>
+          <w:sz w:val="18"/>
+          <w:szCs w:val="18"/>
+          <w:lang w:val="en-GB"/>
+        </w:rPr>
+        <w:tab/>
+      </w:r>
+      <w:r>
+        <w:rPr>
+          <w:rFonts w:ascii="Bookman Old Style" w:hAnsi="Bookman Old Style" w:cs="Times New Roman"/>
+          <w:sz w:val="18"/>
+          <w:szCs w:val="18"/>
+          <w:lang w:val="en-GB"/>
+        </w:rPr>
+        <w:tab/>
+      </w:r>
+      <w:r>
+        <w:rPr>
+          <w:rFonts w:ascii="Bookman Old Style" w:hAnsi="Bookman Old Style" w:cs="Times New Roman"/>
+          <w:sz w:val="18"/>
+          <w:szCs w:val="18"/>
+          <w:lang w:val="en-GB"/>
+        </w:rPr>
+        <w:tab/>
+      </w:r>
+      <w:r>
+        <w:rPr>
+          <w:rFonts w:ascii="Bookman Old Style" w:hAnsi="Bookman Old Style" w:cs="Times New Roman"/>
+          <w:b/>
+          <w:bCs/>
+          <w:sz w:val="18"/>
+          <w:szCs w:val="18"/>
+          <w:lang w:val="en-GB"/>
+        </w:rPr>
+        <w:t>Mar</w:t>
+      </w:r>
+      <w:r>
+        <w:rPr>
+          <w:rFonts w:ascii="Bookman Old Style" w:hAnsi="Bookman Old Style" w:cs="Times New Roman"/>
+          <w:b/>
+          <w:bCs/>
+          <w:sz w:val="18"/>
+          <w:szCs w:val="18"/>
+          <w:lang w:val="en-GB"/>
+        </w:rPr>
+        <w:t xml:space="preserve"> 202</w:t>
+      </w:r>
+      <w:r>
+        <w:rPr>
+          <w:rFonts w:ascii="Bookman Old Style" w:hAnsi="Bookman Old Style" w:cs="Times New Roman"/>
+          <w:b/>
+          <w:bCs/>
+          <w:sz w:val="18"/>
+          <w:szCs w:val="18"/>
+          <w:lang w:val="en-GB"/>
+        </w:rPr>
+        <w:t xml:space="preserve">4 </w:t>
+      </w:r>
+      <w:r>
+        <w:rPr>
+          <w:rFonts w:ascii="Bookman Old Style" w:hAnsi="Bookman Old Style" w:cs="Times New Roman"/>
+          <w:b/>
+          <w:bCs/>
+          <w:sz w:val="18"/>
+          <w:szCs w:val="18"/>
+          <w:lang w:val="en-GB"/>
+        </w:rPr>
+        <w:t xml:space="preserve">– </w:t>
+      </w:r>
+      <w:r>
+        <w:rPr>
+          <w:rFonts w:ascii="Bookman Old Style" w:hAnsi="Bookman Old Style" w:cs="Times New Roman"/>
+          <w:b/>
+          <w:bCs/>
+          <w:sz w:val="18"/>
+          <w:szCs w:val="18"/>
+          <w:lang w:val="en-GB"/>
+        </w:rPr>
+        <w:t>Apr</w:t>
+      </w:r>
+      <w:r>
+        <w:rPr>
+          <w:rFonts w:ascii="Bookman Old Style" w:hAnsi="Bookman Old Style" w:cs="Times New Roman"/>
+          <w:b/>
+          <w:bCs/>
+          <w:sz w:val="18"/>
+          <w:szCs w:val="18"/>
+          <w:lang w:val="en-GB"/>
+        </w:rPr>
+        <w:t xml:space="preserve"> 202</w:t>
+      </w:r>
+      <w:r>
+        <w:rPr>
+          <w:rFonts w:ascii="Bookman Old Style" w:hAnsi="Bookman Old Style" w:cs="Times New Roman"/>
+          <w:b/>
+          <w:bCs/>
+          <w:sz w:val="18"/>
+          <w:szCs w:val="18"/>
+          <w:lang w:val="en-GB"/>
+        </w:rPr>
+        <w:t>4</w:t>
       </w:r>
     </w:p>
     <w:p>
@@ -3100,47 +3314,38 @@
         <w:spacing w:after="0" w:line="276" w:lineRule="auto"/>
         <w:ind w:left="714" w:hanging="357"/>
         <w:rPr>
-          <w:rFonts w:ascii="Bookman Old Style" w:hAnsi="Bookman Old Style" w:cs="Times New Roman"/>
-          <w:sz w:val="18"/>
-          <w:szCs w:val="18"/>
-          <w:lang w:val="en-GB"/>
-        </w:rPr>
-      </w:pPr>
-      <w:r>
-        <w:rPr>
-          <w:rStyle w:val="Hyperlink"/>
-          <w:rFonts w:ascii="Bookman Old Style" w:hAnsi="Bookman Old Style" w:cs="Times New Roman"/>
-          <w:color w:val="auto"/>
-          <w:sz w:val="18"/>
-          <w:szCs w:val="18"/>
-          <w:u w:val="none"/>
-          <w:lang w:val="en-GB"/>
-        </w:rPr>
-        <w:t>Usage of R Studio</w:t>
-      </w:r>
-      <w:r>
-        <w:rPr>
-          <w:rStyle w:val="Hyperlink"/>
-          <w:rFonts w:ascii="Bookman Old Style" w:hAnsi="Bookman Old Style" w:cs="Times New Roman"/>
-          <w:color w:val="auto"/>
-          <w:sz w:val="18"/>
-          <w:szCs w:val="18"/>
-          <w:u w:val="none"/>
-          <w:lang w:val="en-GB"/>
-        </w:rPr>
-        <w:t>’s syuzhet package</w:t>
-      </w:r>
-      <w:r>
-        <w:rPr>
-          <w:rStyle w:val="Hyperlink"/>
-          <w:rFonts w:ascii="Bookman Old Style" w:hAnsi="Bookman Old Style" w:cs="Times New Roman"/>
-          <w:color w:val="auto"/>
-          <w:sz w:val="18"/>
-          <w:szCs w:val="18"/>
-          <w:u w:val="none"/>
-          <w:lang w:val="en-GB"/>
-        </w:rPr>
-        <w:t xml:space="preserve"> to analyse the comments</w:t>
+          <w:rStyle w:val="Hyperlink"/>
+          <w:rFonts w:ascii="Bookman Old Style" w:hAnsi="Bookman Old Style" w:cs="Times New Roman"/>
+          <w:color w:val="auto"/>
+          <w:sz w:val="18"/>
+          <w:szCs w:val="18"/>
+          <w:u w:val="none"/>
+          <w:lang w:val="en-GB"/>
+        </w:rPr>
+      </w:pPr>
+      <w:r>
+        <w:rPr>
+          <w:rStyle w:val="Hyperlink"/>
+          <w:rFonts w:ascii="Bookman Old Style" w:hAnsi="Bookman Old Style" w:cs="Times New Roman"/>
+          <w:color w:val="auto"/>
+          <w:sz w:val="18"/>
+          <w:szCs w:val="18"/>
+          <w:u w:val="none"/>
+          <w:lang w:val="en-GB"/>
+        </w:rPr>
+        <w:t>A</w:t>
+      </w:r>
+      <w:r>
+        <w:rPr>
+          <w:rStyle w:val="Hyperlink"/>
+          <w:rFonts w:ascii="Bookman Old Style" w:hAnsi="Bookman Old Style" w:cs="Times New Roman"/>
+          <w:color w:val="auto"/>
+          <w:sz w:val="18"/>
+          <w:szCs w:val="18"/>
+          <w:u w:val="none"/>
+          <w:lang w:val="en-GB"/>
+        </w:rPr>
+        <w:t>n embedded systems-based hardware project used for secure lock system</w:t>
       </w:r>
       <w:r>
         <w:rPr>
@@ -3153,164 +3358,6 @@
           <w:lang w:val="en-GB"/>
         </w:rPr>
         <w:t>.</w:t>
-      </w:r>
-    </w:p>
-    <w:p>
-      <w:pPr>
-        <w:spacing w:after="0" w:line="276" w:lineRule="auto"/>
-        <w:ind w:firstLine="357"/>
-        <w:rPr>
-          <w:rFonts w:ascii="Bookman Old Style" w:hAnsi="Bookman Old Style" w:cs="Times New Roman"/>
-          <w:sz w:val="18"/>
-          <w:szCs w:val="18"/>
-          <w:lang w:val="en-GB"/>
-        </w:rPr>
-      </w:pPr>
-      <w:r>
-        <w:rPr>
-          <w:rFonts w:ascii="Bookman Old Style" w:hAnsi="Bookman Old Style" w:cs="Times New Roman"/>
-          <w:b/>
-          <w:bCs/>
-          <w:sz w:val="18"/>
-          <w:szCs w:val="18"/>
-          <w:lang w:val="en-GB"/>
-        </w:rPr>
-        <w:t>LCD-</w:t>
-      </w:r>
-      <w:r>
-        <w:rPr>
-          <w:rFonts w:ascii="Bookman Old Style" w:hAnsi="Bookman Old Style" w:cs="Times New Roman"/>
-          <w:b/>
-          <w:bCs/>
-          <w:sz w:val="18"/>
-          <w:szCs w:val="18"/>
-          <w:lang w:val="en-GB"/>
-        </w:rPr>
-        <w:t>Keypad</w:t>
-      </w:r>
-      <w:r>
-        <w:rPr>
-          <w:rFonts w:ascii="Bookman Old Style" w:hAnsi="Bookman Old Style" w:cs="Times New Roman"/>
-          <w:b/>
-          <w:bCs/>
-          <w:sz w:val="18"/>
-          <w:szCs w:val="18"/>
-          <w:lang w:val="en-GB"/>
-        </w:rPr>
-        <w:t xml:space="preserve"> Secure Entry System: </w:t>
-      </w:r>
-      <w:r>
-        <w:rPr>
-          <w:rFonts w:ascii="Bookman Old Style" w:hAnsi="Bookman Old Style" w:cs="Times New Roman"/>
-          <w:sz w:val="18"/>
-          <w:szCs w:val="18"/>
-          <w:lang w:val="en-GB"/>
-        </w:rPr>
-        <w:t>A project for Embedded C Course</w:t>
-      </w:r>
-      <w:r>
-        <w:rPr>
-          <w:rFonts w:ascii="Bookman Old Style" w:hAnsi="Bookman Old Style" w:cs="Times New Roman"/>
-          <w:sz w:val="18"/>
-          <w:szCs w:val="18"/>
-          <w:lang w:val="en-GB"/>
-        </w:rPr>
-        <w:tab/>
-      </w:r>
-      <w:r>
-        <w:rPr>
-          <w:rFonts w:ascii="Bookman Old Style" w:hAnsi="Bookman Old Style" w:cs="Times New Roman"/>
-          <w:sz w:val="18"/>
-          <w:szCs w:val="18"/>
-          <w:lang w:val="en-GB"/>
-        </w:rPr>
-        <w:tab/>
-      </w:r>
-      <w:r>
-        <w:rPr>
-          <w:rFonts w:ascii="Bookman Old Style" w:hAnsi="Bookman Old Style" w:cs="Times New Roman"/>
-          <w:sz w:val="18"/>
-          <w:szCs w:val="18"/>
-          <w:lang w:val="en-GB"/>
-        </w:rPr>
-        <w:tab/>
-      </w:r>
-      <w:r>
-        <w:rPr>
-          <w:rFonts w:ascii="Bookman Old Style" w:hAnsi="Bookman Old Style" w:cs="Times New Roman"/>
-          <w:b/>
-          <w:bCs/>
-          <w:sz w:val="18"/>
-          <w:szCs w:val="18"/>
-          <w:lang w:val="en-GB"/>
-        </w:rPr>
-        <w:t>Mar</w:t>
-      </w:r>
-      <w:r>
-        <w:rPr>
-          <w:rFonts w:ascii="Bookman Old Style" w:hAnsi="Bookman Old Style" w:cs="Times New Roman"/>
-          <w:b/>
-          <w:bCs/>
-          <w:sz w:val="18"/>
-          <w:szCs w:val="18"/>
-          <w:lang w:val="en-GB"/>
-        </w:rPr>
-        <w:t xml:space="preserve"> 202</w:t>
-      </w:r>
-      <w:r>
-        <w:rPr>
-          <w:rFonts w:ascii="Bookman Old Style" w:hAnsi="Bookman Old Style" w:cs="Times New Roman"/>
-          <w:b/>
-          <w:bCs/>
-          <w:sz w:val="18"/>
-          <w:szCs w:val="18"/>
-          <w:lang w:val="en-GB"/>
-        </w:rPr>
-        <w:t xml:space="preserve">4 </w:t>
-      </w:r>
-      <w:r>
-        <w:rPr>
-          <w:rFonts w:ascii="Bookman Old Style" w:hAnsi="Bookman Old Style" w:cs="Times New Roman"/>
-          <w:b/>
-          <w:bCs/>
-          <w:sz w:val="18"/>
-          <w:szCs w:val="18"/>
-          <w:lang w:val="en-GB"/>
-        </w:rPr>
-        <w:t xml:space="preserve">– </w:t>
-      </w:r>
-      <w:r>
-        <w:rPr>
-          <w:rFonts w:ascii="Bookman Old Style" w:hAnsi="Bookman Old Style" w:cs="Times New Roman"/>
-          <w:b/>
-          <w:bCs/>
-          <w:sz w:val="18"/>
-          <w:szCs w:val="18"/>
-          <w:lang w:val="en-GB"/>
-        </w:rPr>
-        <w:t>Apr</w:t>
-      </w:r>
-      <w:r>
-        <w:rPr>
-          <w:rFonts w:ascii="Bookman Old Style" w:hAnsi="Bookman Old Style" w:cs="Times New Roman"/>
-          <w:b/>
-          <w:bCs/>
-          <w:sz w:val="18"/>
-          <w:szCs w:val="18"/>
-          <w:lang w:val="en-GB"/>
-        </w:rPr>
-        <w:t xml:space="preserve"> 202</w:t>
-      </w:r>
-      <w:r>
-        <w:rPr>
-          <w:rFonts w:ascii="Bookman Old Style" w:hAnsi="Bookman Old Style" w:cs="Times New Roman"/>
-          <w:b/>
-          <w:bCs/>
-          <w:sz w:val="18"/>
-          <w:szCs w:val="18"/>
-          <w:lang w:val="en-GB"/>
-        </w:rPr>
-        <w:t>4</w:t>
       </w:r>
     </w:p>
     <w:p>
@@ -3342,123 +3389,95 @@
           <w:u w:val="none"/>
           <w:lang w:val="en-GB"/>
         </w:rPr>
-        <w:t>A</w:t>
-      </w:r>
-      <w:r>
-        <w:rPr>
-          <w:rStyle w:val="Hyperlink"/>
-          <w:rFonts w:ascii="Bookman Old Style" w:hAnsi="Bookman Old Style" w:cs="Times New Roman"/>
-          <w:color w:val="auto"/>
-          <w:sz w:val="18"/>
-          <w:szCs w:val="18"/>
-          <w:u w:val="none"/>
-          <w:lang w:val="en-GB"/>
-        </w:rPr>
-        <w:t>n embedded systems-based hardware project used for secure lock system</w:t>
-      </w:r>
-      <w:r>
-        <w:rPr>
-          <w:rStyle w:val="Hyperlink"/>
-          <w:rFonts w:ascii="Bookman Old Style" w:hAnsi="Bookman Old Style" w:cs="Times New Roman"/>
-          <w:color w:val="auto"/>
-          <w:sz w:val="18"/>
-          <w:szCs w:val="18"/>
-          <w:u w:val="none"/>
-          <w:lang w:val="en-GB"/>
-        </w:rPr>
-        <w:t>.</w:t>
+        <w:t xml:space="preserve">Usage of </w:t>
+      </w:r>
+      <w:r>
+        <w:rPr>
+          <w:rStyle w:val="Hyperlink"/>
+          <w:rFonts w:ascii="Bookman Old Style" w:hAnsi="Bookman Old Style" w:cs="Times New Roman"/>
+          <w:color w:val="auto"/>
+          <w:sz w:val="18"/>
+          <w:szCs w:val="18"/>
+          <w:u w:val="none"/>
+          <w:lang w:val="en-GB"/>
+        </w:rPr>
+        <w:t xml:space="preserve">embedded C, motors, </w:t>
+      </w:r>
+      <w:r>
+        <w:rPr>
+          <w:rStyle w:val="Hyperlink"/>
+          <w:rFonts w:ascii="Bookman Old Style" w:hAnsi="Bookman Old Style" w:cs="Times New Roman"/>
+          <w:color w:val="auto"/>
+          <w:sz w:val="18"/>
+          <w:szCs w:val="18"/>
+          <w:u w:val="none"/>
+          <w:lang w:val="en-GB"/>
+        </w:rPr>
+        <w:t>keypad,</w:t>
+      </w:r>
+      <w:r>
+        <w:rPr>
+          <w:rStyle w:val="Hyperlink"/>
+          <w:rFonts w:ascii="Bookman Old Style" w:hAnsi="Bookman Old Style" w:cs="Times New Roman"/>
+          <w:color w:val="auto"/>
+          <w:sz w:val="18"/>
+          <w:szCs w:val="18"/>
+          <w:u w:val="none"/>
+          <w:lang w:val="en-GB"/>
+        </w:rPr>
+        <w:t xml:space="preserve"> </w:t>
+      </w:r>
+      <w:r>
+        <w:rPr>
+          <w:rStyle w:val="Hyperlink"/>
+          <w:rFonts w:ascii="Bookman Old Style" w:hAnsi="Bookman Old Style" w:cs="Times New Roman"/>
+          <w:color w:val="auto"/>
+          <w:sz w:val="18"/>
+          <w:szCs w:val="18"/>
+          <w:u w:val="none"/>
+          <w:lang w:val="en-GB"/>
+        </w:rPr>
+        <w:t xml:space="preserve">HC-05 Bluetooth module </w:t>
+      </w:r>
+      <w:r>
+        <w:rPr>
+          <w:rStyle w:val="Hyperlink"/>
+          <w:rFonts w:ascii="Bookman Old Style" w:hAnsi="Bookman Old Style" w:cs="Times New Roman"/>
+          <w:color w:val="auto"/>
+          <w:sz w:val="18"/>
+          <w:szCs w:val="18"/>
+          <w:u w:val="none"/>
+          <w:lang w:val="en-GB"/>
+        </w:rPr>
+        <w:t>and LCD for the</w:t>
       </w:r>
     </w:p>
     <w:p>
       <w:pPr>
         <w:pStyle w:val="ListParagraph"/>
-        <w:numPr>
-          <w:ilvl w:val="0"/>
-          <w:numId w:val="2"/>
-        </w:numPr>
         <w:spacing w:after="0" w:line="276" w:lineRule="auto"/>
-        <w:ind w:left="714" w:hanging="357"/>
-        <w:rPr>
-          <w:rStyle w:val="Hyperlink"/>
-          <w:rFonts w:ascii="Bookman Old Style" w:hAnsi="Bookman Old Style" w:cs="Times New Roman"/>
-          <w:color w:val="auto"/>
-          <w:sz w:val="18"/>
-          <w:szCs w:val="18"/>
-          <w:u w:val="none"/>
-          <w:lang w:val="en-GB"/>
-        </w:rPr>
-      </w:pPr>
-      <w:r>
-        <w:rPr>
-          <w:rStyle w:val="Hyperlink"/>
-          <w:rFonts w:ascii="Bookman Old Style" w:hAnsi="Bookman Old Style" w:cs="Times New Roman"/>
-          <w:color w:val="auto"/>
-          <w:sz w:val="18"/>
-          <w:szCs w:val="18"/>
-          <w:u w:val="none"/>
-          <w:lang w:val="en-GB"/>
-        </w:rPr>
-        <w:t xml:space="preserve">Usage of </w:t>
-      </w:r>
-      <w:r>
-        <w:rPr>
-          <w:rStyle w:val="Hyperlink"/>
-          <w:rFonts w:ascii="Bookman Old Style" w:hAnsi="Bookman Old Style" w:cs="Times New Roman"/>
-          <w:color w:val="auto"/>
-          <w:sz w:val="18"/>
-          <w:szCs w:val="18"/>
-          <w:u w:val="none"/>
-          <w:lang w:val="en-GB"/>
-        </w:rPr>
-        <w:t xml:space="preserve">embedded C, motors, </w:t>
-      </w:r>
-      <w:r>
-        <w:rPr>
-          <w:rStyle w:val="Hyperlink"/>
-          <w:rFonts w:ascii="Bookman Old Style" w:hAnsi="Bookman Old Style" w:cs="Times New Roman"/>
-          <w:color w:val="auto"/>
-          <w:sz w:val="18"/>
-          <w:szCs w:val="18"/>
-          <w:u w:val="none"/>
-          <w:lang w:val="en-GB"/>
-        </w:rPr>
-        <w:t>keypad,</w:t>
-      </w:r>
-      <w:r>
-        <w:rPr>
-          <w:rStyle w:val="Hyperlink"/>
-          <w:rFonts w:ascii="Bookman Old Style" w:hAnsi="Bookman Old Style" w:cs="Times New Roman"/>
-          <w:color w:val="auto"/>
-          <w:sz w:val="18"/>
-          <w:szCs w:val="18"/>
-          <w:u w:val="none"/>
-          <w:lang w:val="en-GB"/>
-        </w:rPr>
-        <w:t xml:space="preserve"> </w:t>
-      </w:r>
-      <w:r>
-        <w:rPr>
-          <w:rStyle w:val="Hyperlink"/>
-          <w:rFonts w:ascii="Bookman Old Style" w:hAnsi="Bookman Old Style" w:cs="Times New Roman"/>
-          <w:color w:val="auto"/>
-          <w:sz w:val="18"/>
-          <w:szCs w:val="18"/>
-          <w:u w:val="none"/>
-          <w:lang w:val="en-GB"/>
-        </w:rPr>
-        <w:t xml:space="preserve">HC-05 Bluetooth module </w:t>
-      </w:r>
-      <w:r>
-        <w:rPr>
-          <w:rStyle w:val="Hyperlink"/>
-          <w:rFonts w:ascii="Bookman Old Style" w:hAnsi="Bookman Old Style" w:cs="Times New Roman"/>
-          <w:color w:val="auto"/>
-          <w:sz w:val="18"/>
-          <w:szCs w:val="18"/>
-          <w:u w:val="none"/>
-          <w:lang w:val="en-GB"/>
-        </w:rPr>
-        <w:t>and LCD for the functionality of the system</w:t>
+        <w:ind w:left="714"/>
+        <w:rPr>
+          <w:rStyle w:val="Hyperlink"/>
+          <w:rFonts w:ascii="Bookman Old Style" w:hAnsi="Bookman Old Style" w:cs="Times New Roman"/>
+          <w:color w:val="auto"/>
+          <w:sz w:val="18"/>
+          <w:szCs w:val="18"/>
+          <w:u w:val="none"/>
+          <w:lang w:val="en-GB"/>
+        </w:rPr>
+      </w:pPr>
+      <w:r>
+        <w:rPr>
+          <w:rStyle w:val="Hyperlink"/>
+          <w:rFonts w:ascii="Bookman Old Style" w:hAnsi="Bookman Old Style" w:cs="Times New Roman"/>
+          <w:color w:val="auto"/>
+          <w:sz w:val="18"/>
+          <w:szCs w:val="18"/>
+          <w:u w:val="none"/>
+          <w:lang w:val="en-GB"/>
+        </w:rPr>
+        <w:t>functionality of the system</w:t>
       </w:r>
       <w:r>
         <w:rPr>
@@ -3581,28 +3600,27 @@
           <w:numId w:val="3"/>
         </w:numPr>
         <w:spacing w:after="0" w:line="276" w:lineRule="auto"/>
-        <w:jc w:val="both"/>
-        <w:rPr>
-          <w:rStyle w:val="Hyperlink"/>
-          <w:rFonts w:ascii="Bookman Old Style" w:hAnsi="Bookman Old Style" w:cs="Times New Roman"/>
-          <w:color w:val="auto"/>
-          <w:sz w:val="18"/>
-          <w:szCs w:val="18"/>
-          <w:u w:val="none"/>
-          <w:lang w:val="en-GB"/>
-        </w:rPr>
-      </w:pPr>
-      <w:r>
-        <w:rPr>
-          <w:rStyle w:val="Hyperlink"/>
-          <w:rFonts w:ascii="Bookman Old Style" w:hAnsi="Bookman Old Style" w:cs="Times New Roman"/>
-          <w:color w:val="auto"/>
-          <w:sz w:val="18"/>
-          <w:szCs w:val="18"/>
-          <w:u w:val="none"/>
-          <w:lang w:val="en-GB"/>
-        </w:rPr>
-        <w:t>Developed an agriculture system “AgroTech” which gets the data from</w:t>
+        <w:rPr>
+          <w:rStyle w:val="Hyperlink"/>
+          <w:rFonts w:ascii="Bookman Old Style" w:hAnsi="Bookman Old Style" w:cs="Times New Roman"/>
+          <w:color w:val="auto"/>
+          <w:sz w:val="18"/>
+          <w:szCs w:val="18"/>
+          <w:u w:val="none"/>
+          <w:lang w:val="en-GB"/>
+        </w:rPr>
+      </w:pPr>
+      <w:r>
+        <w:rPr>
+          <w:rStyle w:val="Hyperlink"/>
+          <w:rFonts w:ascii="Bookman Old Style" w:hAnsi="Bookman Old Style" w:cs="Times New Roman"/>
+          <w:color w:val="auto"/>
+          <w:sz w:val="18"/>
+          <w:szCs w:val="18"/>
+          <w:u w:val="none"/>
+          <w:lang w:val="en-GB"/>
+        </w:rPr>
+        <w:t>Developed a platform to provide agricultural insights for farmers based on soil and</w:t>
       </w:r>
       <w:r>
         <w:rPr>
@@ -3626,83 +3644,7 @@
           <w:u w:val="none"/>
           <w:lang w:val="en-GB"/>
         </w:rPr>
-        <w:t>farmers</w:t>
-      </w:r>
-      <w:r>
-        <w:rPr>
-          <w:rStyle w:val="Hyperlink"/>
-          <w:rFonts w:ascii="Bookman Old Style" w:hAnsi="Bookman Old Style" w:cs="Times New Roman"/>
-          <w:color w:val="auto"/>
-          <w:sz w:val="18"/>
-          <w:szCs w:val="18"/>
-          <w:u w:val="none"/>
-          <w:lang w:val="en-GB"/>
-        </w:rPr>
-        <w:t xml:space="preserve"> </w:t>
-      </w:r>
-      <w:r>
-        <w:rPr>
-          <w:rStyle w:val="Hyperlink"/>
-          <w:rFonts w:ascii="Bookman Old Style" w:hAnsi="Bookman Old Style" w:cs="Times New Roman"/>
-          <w:color w:val="auto"/>
-          <w:sz w:val="18"/>
-          <w:szCs w:val="18"/>
-          <w:u w:val="none"/>
-          <w:lang w:val="en-GB"/>
-        </w:rPr>
-        <w:t xml:space="preserve">regarding the soil type, pH </w:t>
-      </w:r>
-    </w:p>
-    <w:p>
-      <w:pPr>
-        <w:pStyle w:val="ListParagraph"/>
-        <w:spacing w:after="0" w:line="276" w:lineRule="auto"/>
-        <w:jc w:val="both"/>
-        <w:rPr>
-          <w:rStyle w:val="Hyperlink"/>
-          <w:rFonts w:ascii="Bookman Old Style" w:hAnsi="Bookman Old Style" w:cs="Times New Roman"/>
-          <w:color w:val="auto"/>
-          <w:sz w:val="18"/>
-          <w:szCs w:val="18"/>
-          <w:u w:val="none"/>
-          <w:lang w:val="en-GB"/>
-        </w:rPr>
-      </w:pPr>
-      <w:r>
-        <w:rPr>
-          <w:rStyle w:val="Hyperlink"/>
-          <w:rFonts w:ascii="Bookman Old Style" w:hAnsi="Bookman Old Style" w:cs="Times New Roman"/>
-          <w:color w:val="auto"/>
-          <w:sz w:val="18"/>
-          <w:szCs w:val="18"/>
-          <w:u w:val="none"/>
-          <w:lang w:val="en-GB"/>
-        </w:rPr>
-        <w:t>levels and other parameters to provide a solution</w:t>
-      </w:r>
-      <w:r>
-        <w:rPr>
-          <w:rStyle w:val="Hyperlink"/>
-          <w:rFonts w:ascii="Bookman Old Style" w:hAnsi="Bookman Old Style" w:cs="Times New Roman"/>
-          <w:color w:val="auto"/>
-          <w:sz w:val="18"/>
-          <w:szCs w:val="18"/>
-          <w:u w:val="none"/>
-          <w:lang w:val="en-GB"/>
-        </w:rPr>
-        <w:t xml:space="preserve"> </w:t>
-      </w:r>
-      <w:r>
-        <w:rPr>
-          <w:rStyle w:val="Hyperlink"/>
-          <w:rFonts w:ascii="Bookman Old Style" w:hAnsi="Bookman Old Style" w:cs="Times New Roman"/>
-          <w:color w:val="auto"/>
-          <w:sz w:val="18"/>
-          <w:szCs w:val="18"/>
-          <w:u w:val="none"/>
-          <w:lang w:val="en-GB"/>
-        </w:rPr>
-        <w:t>on the type of crop to be grown</w:t>
+        <w:t>environmental data</w:t>
       </w:r>
       <w:r>
         <w:rPr>

</xml_diff>